<commit_message>
Adjusted reflection file and added demo video
</commit_message>
<xml_diff>
--- a/Task 1.1p/Task 1.1p.docx
+++ b/Task 1.1p/Task 1.1p.docx
@@ -241,6 +241,27 @@
           <w:lang w:val="en-US"/>
         </w:rPr>
         <w:t>Link to demo video:</w:t>
+      </w:r>
+      <w:r>
+        <w:rPr>
+          <w:lang w:val="en-US"/>
+        </w:rPr>
+        <w:t xml:space="preserve"> </w:t>
+      </w:r>
+      <w:hyperlink r:id="rId5" w:history="1">
+        <w:r>
+          <w:rPr>
+            <w:rStyle w:val="Hyperlink"/>
+            <w:lang w:val="en-US"/>
+          </w:rPr>
+          <w:t>https://video.deakin.edu.au/media/t/1_7gyefxy4</w:t>
+        </w:r>
+      </w:hyperlink>
+      <w:r>
+        <w:rPr>
+          <w:lang w:val="en-US"/>
+        </w:rPr>
+        <w:t xml:space="preserve"> </w:t>
       </w:r>
     </w:p>
     <w:sectPr>

</xml_diff>